<commit_message>
Push before moving scripts to my NUC machine.
</commit_message>
<xml_diff>
--- a/FUNSTUFF/FORPEOPLE/DAN/DanStuff.docx
+++ b/FUNSTUFF/FORPEOPLE/DAN/DanStuff.docx
@@ -17,8 +17,58 @@
         </w:r>
       </w:hyperlink>
     </w:p>
-    <w:p/>
     <w:p>
+      <w:r>
+        <w:t>Floating hanging cat going upstairs:</w:t>
+      </w:r>
+      <w:r>
+        <w:br/>
+      </w:r>
+      <w:hyperlink r:id="rId6" w:history="1">
+        <w:r>
+          <w:rPr>
+            <w:rStyle w:val="Hyperlink"/>
+          </w:rPr>
+          <w:t>http://yoalucinoconfeisbuk.com/imagenes/tumblr_nbywsrFRvn1re20bdo1_400.gif</w:t>
+        </w:r>
+      </w:hyperlink>
+    </w:p>
+    <w:p>
+      <w:r>
+        <w:t>Cat-A-Pillar. Literally.</w:t>
+      </w:r>
+      <w:r>
+        <w:br/>
+      </w:r>
+      <w:hyperlink r:id="rId7" w:history="1">
+        <w:r>
+          <w:rPr>
+            <w:rStyle w:val="Hyperlink"/>
+          </w:rPr>
+          <w:t>http://giphy.com/gifs/cyriak-cat-12RHDGYYdJiBjO</w:t>
+        </w:r>
+      </w:hyperlink>
+      <w:r>
+        <w:br/>
+      </w:r>
+      <w:r>
+        <w:br/>
+        <w:t>Torso with many hands:</w:t>
+      </w:r>
+      <w:r>
+        <w:br/>
+      </w:r>
+      <w:hyperlink r:id="rId8" w:history="1">
+        <w:r>
+          <w:rPr>
+            <w:rStyle w:val="Hyperlink"/>
+          </w:rPr>
+          <w:t>https://45.media.tumblr.com/6611f6788f2c030f41dd7dbe1ad1cadc/tumblr_nyfoaxSIqz1uy1uyro1_500.gif</w:t>
+        </w:r>
+      </w:hyperlink>
+      <w:r>
+        <w:br/>
+      </w:r>
       <w:bookmarkStart w:id="0" w:name="_GoBack"/>
       <w:bookmarkEnd w:id="0"/>
     </w:p>

</xml_diff>

<commit_message>
Created Chord Script For Fast Typing.
</commit_message>
<xml_diff>
--- a/FUNSTUFF/FORPEOPLE/DAN/DanStuff.docx
+++ b/FUNSTUFF/FORPEOPLE/DAN/DanStuff.docx
@@ -96,11 +96,69 @@
           <w:t>http://i.giphy.com/xT0BKzyF3d7ljlJpug.gif</w:t>
         </w:r>
       </w:hyperlink>
+      <w:r>
+        <w:rPr>
+          <w:rStyle w:val="Hyperlink"/>
+        </w:rPr>
+        <w:br/>
+      </w:r>
+      <w:r>
+        <w:rPr>
+          <w:rStyle w:val="Hyperlink"/>
+        </w:rPr>
+        <w:br/>
+      </w:r>
+      <w:r>
+        <w:rPr>
+          <w:rStyle w:val="Hyperlink"/>
+          <w:color w:val="FF0000"/>
+          <w:u w:val="none"/>
+        </w:rPr>
+        <w:t>Patterny hexy thingy:</w:t>
+      </w:r>
+      <w:r>
+        <w:rPr>
+          <w:rStyle w:val="Hyperlink"/>
+        </w:rPr>
+        <w:br/>
+      </w:r>
+      <w:hyperlink r:id="rId10" w:history="1">
+        <w:r>
+          <w:rPr>
+            <w:rStyle w:val="Hyperlink"/>
+          </w:rPr>
+          <w:t>https://media.giphy.com/media/5xtDarE06fr4xurDL5m/giphy.gif</w:t>
+        </w:r>
+      </w:hyperlink>
+      <w:r>
+        <w:br/>
+      </w:r>
+      <w:r>
+        <w:br/>
+        <w:t>Trippy Tron Stairs Thingy:</w:t>
+      </w:r>
+      <w:r>
+        <w:br/>
+      </w:r>
+      <w:hyperlink r:id="rId11" w:history="1">
+        <w:r>
+          <w:rPr>
+            <w:rStyle w:val="Hyperlink"/>
+          </w:rPr>
+          <w:t>https://45.media.tumblr.com/64f3ed6cf9ed778515d3102b42583b40/tumblr_o3ac7aExOH1rsdpaso1_500.gif</w:t>
+        </w:r>
+      </w:hyperlink>
+      <w:r>
+        <w:br/>
+      </w:r>
+      <w:r>
+        <w:br/>
+      </w:r>
+      <w:bookmarkStart w:id="0" w:name="_GoBack"/>
+      <w:bookmarkEnd w:id="0"/>
     </w:p>
     <w:p/>
     <w:p>
-      <w:bookmarkStart w:id="0" w:name="_GoBack"/>
-      <w:bookmarkEnd w:id="0"/>
       <w:r>
         <w:br/>
       </w:r>

</xml_diff>